<commit_message>
Updated Cookie_Recipe.docx with new line
</commit_message>
<xml_diff>
--- a/Cookie_Recipes.docx
+++ b/Cookie_Recipes.docx
@@ -138,8 +138,22 @@
     <w:p>
       <w:pPr>
         <w:pStyle w:val="Heading2"/>
+        <w:rPr>
+          <w:lang w:val="en-MY"/>
+        </w:rPr>
       </w:pPr>
       <w:bookmarkStart w:id="0" w:name="_Toc185629787"/>
+      <w:r>
+        <w:rPr>
+          <w:lang w:val="en-MY"/>
+        </w:rPr>
+        <w:t>Top class bakery menu in the world</w:t>
+      </w:r>
+    </w:p>
+    <w:p>
+      <w:pPr>
+        <w:pStyle w:val="Heading2"/>
+      </w:pPr>
       <w:r>
         <w:t>Classic Chocolate Chip Cookies</w:t>
       </w:r>
@@ -864,15 +878,7 @@
       </w:r>
       <w:r>
         <w:br/>
-        <w:t xml:space="preserve">7. Drop </w:t>
-      </w:r>
-      <w:proofErr w:type="spellStart"/>
-      <w:r>
-        <w:t>spoonfuls</w:t>
-      </w:r>
-      <w:proofErr w:type="spellEnd"/>
-      <w:r>
-        <w:t xml:space="preserve"> of dough onto baking sheets, spacing them 2 inches apart.</w:t>
+        <w:t>7. Drop spoonfuls of dough onto baking sheets, spacing them 2 inches apart.</w:t>
       </w:r>
       <w:r>
         <w:br/>
@@ -1821,7 +1827,6 @@
   <w:style w:type="character" w:default="1" w:styleId="DefaultParagraphFont">
     <w:name w:val="Default Paragraph Font"/>
     <w:uiPriority w:val="1"/>
-    <w:semiHidden/>
     <w:unhideWhenUsed/>
   </w:style>
   <w:style w:type="table" w:default="1" w:styleId="TableNormal">
@@ -12958,27 +12963,6 @@
 </file>
 
 <file path=customXml/item1.xml><?xml version="1.0" encoding="utf-8"?>
-<b:Sources xmlns:b="http://schemas.openxmlformats.org/officeDocument/2006/bibliography" xmlns="http://schemas.openxmlformats.org/officeDocument/2006/bibliography" SelectedStyle="/APA.XSL" StyleName="APA"/>
-</file>
-
-<file path=customXml/item2.xml><?xml version="1.0" encoding="utf-8"?>
-<p:properties xmlns:p="http://schemas.microsoft.com/office/2006/metadata/properties" xmlns:xsi="http://www.w3.org/2001/XMLSchema-instance" xmlns:pc="http://schemas.microsoft.com/office/infopath/2007/PartnerControls">
-  <documentManagement>
-    <_activity xmlns="c8740d38-0563-401c-b6eb-5037910bdada" xsi:nil="true"/>
-  </documentManagement>
-</p:properties>
-</file>
-
-<file path=customXml/item3.xml><?xml version="1.0" encoding="utf-8"?>
-<?mso-contentType ?>
-<FormTemplates xmlns="http://schemas.microsoft.com/sharepoint/v3/contenttype/forms">
-  <Display>DocumentLibraryForm</Display>
-  <Edit>DocumentLibraryForm</Edit>
-  <New>DocumentLibraryForm</New>
-</FormTemplates>
-</file>
-
-<file path=customXml/item4.xml><?xml version="1.0" encoding="utf-8"?>
 <ct:contentTypeSchema xmlns:ct="http://schemas.microsoft.com/office/2006/metadata/contentType" xmlns:ma="http://schemas.microsoft.com/office/2006/metadata/properties/metaAttributes" ct:_="" ma:_="" ma:contentTypeName="Document" ma:contentTypeID="0x010100AC8FF4BC877CC8469D268A91E5119209" ma:contentTypeVersion="5" ma:contentTypeDescription="Create a new document." ma:contentTypeScope="" ma:versionID="4176ea08b284a6a05c291dfe30db238b">
   <xsd:schema xmlns:xsd="http://www.w3.org/2001/XMLSchema" xmlns:xs="http://www.w3.org/2001/XMLSchema" xmlns:p="http://schemas.microsoft.com/office/2006/metadata/properties" xmlns:ns3="c8740d38-0563-401c-b6eb-5037910bdada" targetNamespace="http://schemas.microsoft.com/office/2006/metadata/properties" ma:root="true" ma:fieldsID="3c5104dbc980e1c021e5f66a7a799e66" ns3:_="">
     <xsd:import namespace="c8740d38-0563-401c-b6eb-5037910bdada"/>
@@ -13128,33 +13112,28 @@
 </ct:contentTypeSchema>
 </file>
 
-<file path=customXml/itemProps1.xml><?xml version="1.0" encoding="utf-8"?>
-<ds:datastoreItem xmlns:ds="http://schemas.openxmlformats.org/officeDocument/2006/customXml" ds:itemID="{EF278816-EC6F-A645-907D-7F25AECB1D4A}">
-  <ds:schemaRefs>
-    <ds:schemaRef ds:uri="http://schemas.openxmlformats.org/officeDocument/2006/bibliography"/>
-  </ds:schemaRefs>
-</ds:datastoreItem>
+<file path=customXml/item2.xml><?xml version="1.0" encoding="utf-8"?>
+<?mso-contentType ?>
+<FormTemplates xmlns="http://schemas.microsoft.com/sharepoint/v3/contenttype/forms">
+  <Display>DocumentLibraryForm</Display>
+  <Edit>DocumentLibraryForm</Edit>
+  <New>DocumentLibraryForm</New>
+</FormTemplates>
 </file>
 
-<file path=customXml/itemProps2.xml><?xml version="1.0" encoding="utf-8"?>
-<ds:datastoreItem xmlns:ds="http://schemas.openxmlformats.org/officeDocument/2006/customXml" ds:itemID="{C6BCB4B5-EA75-4DD9-B0BA-9BE34C876D21}">
-  <ds:schemaRefs>
-    <ds:schemaRef ds:uri="http://schemas.microsoft.com/office/2006/metadata/properties"/>
-    <ds:schemaRef ds:uri="http://schemas.microsoft.com/office/infopath/2007/PartnerControls"/>
-    <ds:schemaRef ds:uri="c8740d38-0563-401c-b6eb-5037910bdada"/>
-  </ds:schemaRefs>
-</ds:datastoreItem>
+<file path=customXml/item3.xml><?xml version="1.0" encoding="utf-8"?>
+<p:properties xmlns:p="http://schemas.microsoft.com/office/2006/metadata/properties" xmlns:xsi="http://www.w3.org/2001/XMLSchema-instance" xmlns:pc="http://schemas.microsoft.com/office/infopath/2007/PartnerControls">
+  <documentManagement>
+    <_activity xmlns="c8740d38-0563-401c-b6eb-5037910bdada" xsi:nil="true"/>
+  </documentManagement>
+</p:properties>
 </file>
 
-<file path=customXml/itemProps3.xml><?xml version="1.0" encoding="utf-8"?>
-<ds:datastoreItem xmlns:ds="http://schemas.openxmlformats.org/officeDocument/2006/customXml" ds:itemID="{F40C76C4-F430-4637-B6D8-57DDD376EF78}">
-  <ds:schemaRefs>
-    <ds:schemaRef ds:uri="http://schemas.microsoft.com/sharepoint/v3/contenttype/forms"/>
-  </ds:schemaRefs>
-</ds:datastoreItem>
+<file path=customXml/item4.xml><?xml version="1.0" encoding="utf-8"?>
+<b:Sources xmlns:b="http://schemas.openxmlformats.org/officeDocument/2006/bibliography" xmlns="http://schemas.openxmlformats.org/officeDocument/2006/bibliography" SelectedStyle="/APA.XSL" StyleName="APA"/>
 </file>
 
-<file path=customXml/itemProps4.xml><?xml version="1.0" encoding="utf-8"?>
+<file path=customXml/itemProps1.xml><?xml version="1.0" encoding="utf-8"?>
 <ds:datastoreItem xmlns:ds="http://schemas.openxmlformats.org/officeDocument/2006/customXml" ds:itemID="{7A410E06-8C88-4755-8401-44C1D83A4F97}">
   <ds:schemaRefs>
     <ds:schemaRef ds:uri="http://schemas.microsoft.com/office/2006/metadata/contentType"/>
@@ -13170,4 +13149,30 @@
     <ds:schemaRef ds:uri="http://schemas.microsoft.com/internal/obd"/>
   </ds:schemaRefs>
 </ds:datastoreItem>
+</file>
+
+<file path=customXml/itemProps2.xml><?xml version="1.0" encoding="utf-8"?>
+<ds:datastoreItem xmlns:ds="http://schemas.openxmlformats.org/officeDocument/2006/customXml" ds:itemID="{F40C76C4-F430-4637-B6D8-57DDD376EF78}">
+  <ds:schemaRefs>
+    <ds:schemaRef ds:uri="http://schemas.microsoft.com/sharepoint/v3/contenttype/forms"/>
+  </ds:schemaRefs>
+</ds:datastoreItem>
+</file>
+
+<file path=customXml/itemProps3.xml><?xml version="1.0" encoding="utf-8"?>
+<ds:datastoreItem xmlns:ds="http://schemas.openxmlformats.org/officeDocument/2006/customXml" ds:itemID="{C6BCB4B5-EA75-4DD9-B0BA-9BE34C876D21}">
+  <ds:schemaRefs>
+    <ds:schemaRef ds:uri="http://schemas.microsoft.com/office/2006/metadata/properties"/>
+    <ds:schemaRef ds:uri="http://schemas.microsoft.com/office/infopath/2007/PartnerControls"/>
+    <ds:schemaRef ds:uri="c8740d38-0563-401c-b6eb-5037910bdada"/>
+  </ds:schemaRefs>
+</ds:datastoreItem>
+</file>
+
+<file path=customXml/itemProps4.xml><?xml version="1.0" encoding="utf-8"?>
+<ds:datastoreItem xmlns:ds="http://schemas.openxmlformats.org/officeDocument/2006/customXml" ds:itemID="{EF278816-EC6F-A645-907D-7F25AECB1D4A}">
+  <ds:schemaRefs>
+    <ds:schemaRef ds:uri="http://schemas.openxmlformats.org/officeDocument/2006/bibliography"/>
+  </ds:schemaRefs>
+</ds:datastoreItem>
 </file>
</xml_diff>